<commit_message>
Update Programação Orientada a Objeto.docx
</commit_message>
<xml_diff>
--- a/Callme/PIM/Programação Orientada a Objeto.docx
+++ b/Callme/PIM/Programação Orientada a Objeto.docx
@@ -165,6 +165,18 @@
       </w:r>
       <w:proofErr w:type="spellEnd"/>
       <w:proofErr w:type="gramEnd"/>
+    </w:p>
+    <w:p>
+      <w:pPr>
+        <w:pStyle w:val="PargrafodaLista"/>
+        <w:numPr>
+          <w:ilvl w:val="1"/>
+          <w:numId w:val="2"/>
+        </w:numPr>
+      </w:pPr>
+      <w:r>
+        <w:t>Delete</w:t>
+      </w:r>
     </w:p>
     <w:sectPr>
       <w:pgSz w:w="11906" w:h="16838"/>

</xml_diff>